<commit_message>
Update file naming convention
</commit_message>
<xml_diff>
--- a/Support/Guides and Documentation/GLD_1.0_Guidelines.docx
+++ b/Support/Guides and Documentation/GLD_1.0_Guidelines.docx
@@ -5225,7 +5225,13 @@
         <w:t>L</w:t>
       </w:r>
       <w:r>
-        <w:t>D.do</w:t>
+        <w:t>D</w:t>
+      </w:r>
+      <w:r>
+        <w:t>_ALL</w:t>
+      </w:r>
+      <w:r>
+        <w:t>.do</w:t>
       </w:r>
       <w:r>
         <w:rPr>
@@ -5235,6 +5241,9 @@
       </w:r>
       <w:r>
         <w:t>PHL_2016_LFS_v01_M_v01_A_GLD</w:t>
+      </w:r>
+      <w:r>
+        <w:t>_ALL</w:t>
       </w:r>
       <w:r>
         <w:rPr>
@@ -5325,6 +5334,12 @@
               </w:rPr>
               <w:t>D</w:t>
             </w:r>
+            <w:r>
+              <w:rPr>
+                <w:b/>
+              </w:rPr>
+              <w:t>_mod</w:t>
+            </w:r>
             <w:proofErr w:type="spellEnd"/>
           </w:p>
         </w:tc>
@@ -6060,6 +6075,65 @@
             </w:r>
             <w:r>
               <w:t>…</w:t>
+            </w:r>
+          </w:p>
+        </w:tc>
+      </w:tr>
+      <w:tr>
+        <w:tc>
+          <w:tcPr>
+            <w:tcW w:w="3116" w:type="dxa"/>
+          </w:tcPr>
+          <w:p>
+            <w:r>
+              <w:t>mod</w:t>
+            </w:r>
+          </w:p>
+        </w:tc>
+        <w:tc>
+          <w:tcPr>
+            <w:tcW w:w="3117" w:type="dxa"/>
+          </w:tcPr>
+          <w:p>
+            <w:pPr>
+              <w:pStyle w:val="TableParagraph"/>
+              <w:ind w:left="0" w:hanging="1"/>
+            </w:pPr>
+            <w:r>
+              <w:t>Stands for the modules of information captured in the survey. Except for special cases that would be specifically instructed the harmonization should aim to cover all modules and thus will be “ALL”.</w:t>
+            </w:r>
+          </w:p>
+          <w:p>
+            <w:pPr>
+              <w:pStyle w:val="TableParagraph"/>
+              <w:ind w:left="0" w:hanging="1"/>
+            </w:pPr>
+          </w:p>
+          <w:p>
+            <w:pPr>
+              <w:pStyle w:val="TableParagraph"/>
+              <w:ind w:left="0" w:hanging="1"/>
+            </w:pPr>
+            <w:r>
+              <w:t>A special case may be only information at HH level called HH.</w:t>
+            </w:r>
+          </w:p>
+        </w:tc>
+        <w:tc>
+          <w:tcPr>
+            <w:tcW w:w="3117" w:type="dxa"/>
+          </w:tcPr>
+          <w:p>
+            <w:pPr>
+              <w:rPr>
+                <w:i/>
+              </w:rPr>
+            </w:pPr>
+            <w:r>
+              <w:rPr>
+                <w:i/>
+              </w:rPr>
+              <w:t>mod = ALL, HH.</w:t>
             </w:r>
           </w:p>
         </w:tc>
@@ -51371,7 +51445,11 @@
 
 <file path=customXml/item1.xml><?xml version="1.0" encoding="utf-8"?>
 <?mso-contentType ?>
-<SharedContentType xmlns="Microsoft.SharePoint.Taxonomy.ContentTypeSync" SourceId="2a6c10d7-b926-4fc0-945e-3cbf5049f6bd" ContentTypeId="0x010100F4C63C3BD852AE468EAEFD0E6C57C64F02" PreviousValue="false"/>
+<FormTemplates xmlns="http://schemas.microsoft.com/sharepoint/v3/contenttype/forms">
+  <Display>DocumentLibraryForm</Display>
+  <Edit>DocumentLibraryForm</Edit>
+  <New>DocumentLibraryForm</New>
+</FormTemplates>
 </file>
 
 <file path=customXml/item2.xml><?xml version="1.0" encoding="utf-8"?>
@@ -51381,15 +51459,35 @@
 
 <file path=customXml/item3.xml><?xml version="1.0" encoding="utf-8"?>
 <?mso-contentType ?>
-<FormTemplates xmlns="http://schemas.microsoft.com/sharepoint/v3/contenttype/forms">
-  <Display>DocumentLibraryForm</Display>
-  <Edit>DocumentLibraryForm</Edit>
-  <New>DocumentLibraryForm</New>
-</FormTemplates>
+<SharedContentType xmlns="Microsoft.SharePoint.Taxonomy.ContentTypeSync" SourceId="2a6c10d7-b926-4fc0-945e-3cbf5049f6bd" ContentTypeId="0x010100F4C63C3BD852AE468EAEFD0E6C57C64F02" PreviousValue="false"/>
 </file>
 
 <file path=customXml/item4.xml><?xml version="1.0" encoding="utf-8"?>
-<b:Sources xmlns:b="http://schemas.openxmlformats.org/officeDocument/2006/bibliography" xmlns="http://schemas.openxmlformats.org/officeDocument/2006/bibliography" SelectedStyle="\APASixthEditionOfficeOnline.xsl" StyleName="APA" Version="6"/>
+<p:properties xmlns:p="http://schemas.microsoft.com/office/2006/metadata/properties" xmlns:xsi="http://www.w3.org/2001/XMLSchema-instance" xmlns:pc="http://schemas.microsoft.com/office/infopath/2007/PartnerControls">
+  <documentManagement>
+    <o1cb080a3dca4eb8a0fd03c7cc8bf8f7 xmlns="3e02667f-0271-471b-bd6e-11a2e16def1d">
+      <Terms xmlns="http://schemas.microsoft.com/office/infopath/2007/PartnerControls"/>
+    </o1cb080a3dca4eb8a0fd03c7cc8bf8f7>
+    <Abstract xmlns="3e02667f-0271-471b-bd6e-11a2e16def1d" xsi:nil="true"/>
+    <WBDocs_Access_To_Info_Exception xmlns="3e02667f-0271-471b-bd6e-11a2e16def1d">12. Not Assessed</WBDocs_Access_To_Info_Exception>
+    <WBDocs_Document_Date xmlns="3e02667f-0271-471b-bd6e-11a2e16def1d">2021-04-21T16:36:47+00:00</WBDocs_Document_Date>
+    <TaxCatchAll xmlns="3e02667f-0271-471b-bd6e-11a2e16def1d">
+      <Value>5</Value>
+      <Value>3</Value>
+    </TaxCatchAll>
+    <OneCMS_Subcategory xmlns="3e02667f-0271-471b-bd6e-11a2e16def1d" xsi:nil="true"/>
+    <i008215bacac45029ee8cafff4c8e93b xmlns="3e02667f-0271-471b-bd6e-11a2e16def1d">
+      <Terms xmlns="http://schemas.microsoft.com/office/infopath/2007/PartnerControls">
+        <TermInfo xmlns="http://schemas.microsoft.com/office/infopath/2007/PartnerControls">
+          <TermName xmlns="http://schemas.microsoft.com/office/infopath/2007/PartnerControls">HSJDR</TermName>
+          <TermId xmlns="http://schemas.microsoft.com/office/infopath/2007/PartnerControls">b82b4e50-8b87-486b-adae-4a5ffb2d1593</TermId>
+        </TermInfo>
+      </Terms>
+    </i008215bacac45029ee8cafff4c8e93b>
+    <WBDocs_Information_Classification xmlns="3e02667f-0271-471b-bd6e-11a2e16def1d">Official Use Only</WBDocs_Information_Classification>
+    <OneCMS_Category xmlns="3e02667f-0271-471b-bd6e-11a2e16def1d" xsi:nil="true"/>
+  </documentManagement>
+</p:properties>
 </file>
 
 <file path=customXml/item5.xml><?xml version="1.0" encoding="utf-8"?>
@@ -51635,37 +51733,13 @@
 </file>
 
 <file path=customXml/item6.xml><?xml version="1.0" encoding="utf-8"?>
-<p:properties xmlns:p="http://schemas.microsoft.com/office/2006/metadata/properties" xmlns:xsi="http://www.w3.org/2001/XMLSchema-instance" xmlns:pc="http://schemas.microsoft.com/office/infopath/2007/PartnerControls">
-  <documentManagement>
-    <o1cb080a3dca4eb8a0fd03c7cc8bf8f7 xmlns="3e02667f-0271-471b-bd6e-11a2e16def1d">
-      <Terms xmlns="http://schemas.microsoft.com/office/infopath/2007/PartnerControls"/>
-    </o1cb080a3dca4eb8a0fd03c7cc8bf8f7>
-    <Abstract xmlns="3e02667f-0271-471b-bd6e-11a2e16def1d" xsi:nil="true"/>
-    <WBDocs_Access_To_Info_Exception xmlns="3e02667f-0271-471b-bd6e-11a2e16def1d">12. Not Assessed</WBDocs_Access_To_Info_Exception>
-    <WBDocs_Document_Date xmlns="3e02667f-0271-471b-bd6e-11a2e16def1d">2021-04-21T16:36:47+00:00</WBDocs_Document_Date>
-    <TaxCatchAll xmlns="3e02667f-0271-471b-bd6e-11a2e16def1d">
-      <Value>5</Value>
-      <Value>3</Value>
-    </TaxCatchAll>
-    <OneCMS_Subcategory xmlns="3e02667f-0271-471b-bd6e-11a2e16def1d" xsi:nil="true"/>
-    <i008215bacac45029ee8cafff4c8e93b xmlns="3e02667f-0271-471b-bd6e-11a2e16def1d">
-      <Terms xmlns="http://schemas.microsoft.com/office/infopath/2007/PartnerControls">
-        <TermInfo xmlns="http://schemas.microsoft.com/office/infopath/2007/PartnerControls">
-          <TermName xmlns="http://schemas.microsoft.com/office/infopath/2007/PartnerControls">HSJDR</TermName>
-          <TermId xmlns="http://schemas.microsoft.com/office/infopath/2007/PartnerControls">b82b4e50-8b87-486b-adae-4a5ffb2d1593</TermId>
-        </TermInfo>
-      </Terms>
-    </i008215bacac45029ee8cafff4c8e93b>
-    <WBDocs_Information_Classification xmlns="3e02667f-0271-471b-bd6e-11a2e16def1d">Official Use Only</WBDocs_Information_Classification>
-    <OneCMS_Category xmlns="3e02667f-0271-471b-bd6e-11a2e16def1d" xsi:nil="true"/>
-  </documentManagement>
-</p:properties>
+<b:Sources xmlns:b="http://schemas.openxmlformats.org/officeDocument/2006/bibliography" xmlns="http://schemas.openxmlformats.org/officeDocument/2006/bibliography" SelectedStyle="\APASixthEditionOfficeOnline.xsl" StyleName="APA" Version="6"/>
 </file>
 
 <file path=customXml/itemProps1.xml><?xml version="1.0" encoding="utf-8"?>
-<ds:datastoreItem xmlns:ds="http://schemas.openxmlformats.org/officeDocument/2006/customXml" ds:itemID="{4BC98259-BD0A-4ED2-9989-5AC86F662DDC}">
+<ds:datastoreItem xmlns:ds="http://schemas.openxmlformats.org/officeDocument/2006/customXml" ds:itemID="{D2FAAC77-A454-4D07-B982-854E7D157ADC}">
   <ds:schemaRefs>
-    <ds:schemaRef ds:uri="Microsoft.SharePoint.Taxonomy.ContentTypeSync"/>
+    <ds:schemaRef ds:uri="http://schemas.microsoft.com/sharepoint/v3/contenttype/forms"/>
   </ds:schemaRefs>
 </ds:datastoreItem>
 </file>
@@ -51679,17 +51753,19 @@
 </file>
 
 <file path=customXml/itemProps3.xml><?xml version="1.0" encoding="utf-8"?>
-<ds:datastoreItem xmlns:ds="http://schemas.openxmlformats.org/officeDocument/2006/customXml" ds:itemID="{D2FAAC77-A454-4D07-B982-854E7D157ADC}">
+<ds:datastoreItem xmlns:ds="http://schemas.openxmlformats.org/officeDocument/2006/customXml" ds:itemID="{4BC98259-BD0A-4ED2-9989-5AC86F662DDC}">
   <ds:schemaRefs>
-    <ds:schemaRef ds:uri="http://schemas.microsoft.com/sharepoint/v3/contenttype/forms"/>
+    <ds:schemaRef ds:uri="Microsoft.SharePoint.Taxonomy.ContentTypeSync"/>
   </ds:schemaRefs>
 </ds:datastoreItem>
 </file>
 
 <file path=customXml/itemProps4.xml><?xml version="1.0" encoding="utf-8"?>
-<ds:datastoreItem xmlns:ds="http://schemas.openxmlformats.org/officeDocument/2006/customXml" ds:itemID="{FD948FFB-94A5-484F-A540-B09ADA7914BC}">
+<ds:datastoreItem xmlns:ds="http://schemas.openxmlformats.org/officeDocument/2006/customXml" ds:itemID="{41D6D192-3E26-4772-B511-E5E380A88FBF}">
   <ds:schemaRefs>
-    <ds:schemaRef ds:uri="http://schemas.openxmlformats.org/officeDocument/2006/bibliography"/>
+    <ds:schemaRef ds:uri="http://schemas.microsoft.com/office/2006/metadata/properties"/>
+    <ds:schemaRef ds:uri="http://schemas.microsoft.com/office/infopath/2007/PartnerControls"/>
+    <ds:schemaRef ds:uri="3e02667f-0271-471b-bd6e-11a2e16def1d"/>
   </ds:schemaRefs>
 </ds:datastoreItem>
 </file>
@@ -51713,11 +51789,9 @@
 </file>
 
 <file path=customXml/itemProps6.xml><?xml version="1.0" encoding="utf-8"?>
-<ds:datastoreItem xmlns:ds="http://schemas.openxmlformats.org/officeDocument/2006/customXml" ds:itemID="{41D6D192-3E26-4772-B511-E5E380A88FBF}">
+<ds:datastoreItem xmlns:ds="http://schemas.openxmlformats.org/officeDocument/2006/customXml" ds:itemID="{FD948FFB-94A5-484F-A540-B09ADA7914BC}">
   <ds:schemaRefs>
-    <ds:schemaRef ds:uri="http://schemas.microsoft.com/office/2006/metadata/properties"/>
-    <ds:schemaRef ds:uri="http://schemas.microsoft.com/office/infopath/2007/PartnerControls"/>
-    <ds:schemaRef ds:uri="3e02667f-0271-471b-bd6e-11a2e16def1d"/>
+    <ds:schemaRef ds:uri="http://schemas.openxmlformats.org/officeDocument/2006/bibliography"/>
   </ds:schemaRefs>
 </ds:datastoreItem>
 </file>
</xml_diff>